<commit_message>
fix: parse and inject raw_text JSON from extracted_pages into demand letter + fix .docx placeholders
</commit_message>
<xml_diff>
--- a/assets/1.0_LETTER_TEMPLATE.docx
+++ b/assets/1.0_LETTER_TEMPLATE.docx
@@ -1,6 +1,6 @@
 
 <file path=word/document.xml><?xml version="1.0" encoding="utf-8"?>
-<w:document xmlns:wpc="http://schemas.microsoft.com/office/word/2010/wordprocessingCanvas" xmlns:cx="http://schemas.microsoft.com/office/drawing/2014/chartex" xmlns:cx1="http://schemas.microsoft.com/office/drawing/2015/9/8/chartex" xmlns:cx2="http://schemas.microsoft.com/office/drawing/2015/10/21/chartex" xmlns:cx3="http://schemas.microsoft.com/office/drawing/2016/5/9/chartex" xmlns:cx4="http://schemas.microsoft.com/office/drawing/2016/5/10/chartex" xmlns:cx5="http://schemas.microsoft.com/office/drawing/2016/5/11/chartex" xmlns:cx6="http://schemas.microsoft.com/office/drawing/2016/5/12/chartex" xmlns:cx7="http://schemas.microsoft.com/office/drawing/2016/5/13/chartex" xmlns:cx8="http://schemas.microsoft.com/office/drawing/2016/5/14/chartex" xmlns:mc="http://schemas.openxmlformats.org/markup-compatibility/2006" xmlns:aink="http://schemas.microsoft.com/office/drawing/2016/ink" xmlns:am3d="http://schemas.microsoft.com/office/drawing/2017/model3d" xmlns:o="urn:schemas-microsoft-com:office:office" xmlns:oel="http://schemas.microsoft.com/office/2019/extlst" xmlns:r="http://schemas.openxmlformats.org/officeDocument/2006/relationships" xmlns:m="http://schemas.openxmlformats.org/officeDocument/2006/math" xmlns:v="urn:schemas-microsoft-com:vml" xmlns:wp14="http://schemas.microsoft.com/office/word/2010/wordprocessingDrawing" xmlns:wp="http://schemas.openxmlformats.org/drawingml/2006/wordprocessingDrawing" xmlns:w10="urn:schemas-microsoft-com:office:word" xmlns:w="http://schemas.openxmlformats.org/wordprocessingml/2006/main" xmlns:w14="http://schemas.microsoft.com/office/word/2010/wordml" xmlns:w15="http://schemas.microsoft.com/office/word/2012/wordml" xmlns:w16cex="http://schemas.microsoft.com/office/word/2018/wordml/cex" xmlns:w16cid="http://schemas.microsoft.com/office/word/2016/wordml/cid" xmlns:w16="http://schemas.microsoft.com/office/word/2018/wordml" xmlns:w16du="http://schemas.microsoft.com/office/word/2023/wordml/word16du" xmlns:w16sdtdh="http://schemas.microsoft.com/office/word/2020/wordml/sdtdatahash" xmlns:w16sdtfl="http://schemas.microsoft.com/office/word/2024/wordml/sdtformatlock" xmlns:w16se="http://schemas.microsoft.com/office/word/2015/wordml/symex" xmlns:wpg="http://schemas.microsoft.com/office/word/2010/wordprocessingGroup" xmlns:wpi="http://schemas.microsoft.com/office/word/2010/wordprocessingInk" xmlns:wne="http://schemas.microsoft.com/office/word/2006/wordml" xmlns:wps="http://schemas.microsoft.com/office/word/2010/wordprocessingShape" mc:Ignorable="w14 w15 w16se w16cid w16 w16cex w16sdtdh w16sdtfl w16du wp14">
+<w:document xmlns:wpc="http://schemas.microsoft.com/office/word/2010/wordprocessingCanvas" xmlns:mc="http://schemas.openxmlformats.org/markup-compatibility/2006" xmlns:o="urn:schemas-microsoft-com:office:office" xmlns:r="http://schemas.openxmlformats.org/officeDocument/2006/relationships" xmlns:m="http://schemas.openxmlformats.org/officeDocument/2006/math" xmlns:v="urn:schemas-microsoft-com:vml" xmlns:wp14="http://schemas.microsoft.com/office/word/2010/wordprocessingDrawing" xmlns:wp="http://schemas.openxmlformats.org/drawingml/2006/wordprocessingDrawing" xmlns:w10="urn:schemas-microsoft-com:office:word" xmlns:w="http://schemas.openxmlformats.org/wordprocessingml/2006/main" xmlns:w14="http://schemas.microsoft.com/office/word/2010/wordml" xmlns:w15="http://schemas.microsoft.com/office/word/2012/wordml" xmlns:wpg="http://schemas.microsoft.com/office/word/2010/wordprocessingGroup" xmlns:wpi="http://schemas.microsoft.com/office/word/2010/wordprocessingInk" xmlns:wne="http://schemas.microsoft.com/office/word/2006/wordml" xmlns:wps="http://schemas.microsoft.com/office/word/2010/wordprocessingShape" mc:Ignorable="w14 w15 wp14">
   <w:body>
     <w:p>
       <w:pPr>
@@ -12,6 +12,7 @@
           <w:szCs w:val="32"/>
         </w:rPr>
       </w:pPr>
+      <w:proofErr w:type="spellStart"/>
       <w:r>
         <w:rPr>
           <w:rFonts w:ascii="Engravers' Gothic" w:hAnsi="Engravers' Gothic"/>
@@ -19,7 +20,17 @@
           <w:sz w:val="32"/>
           <w:szCs w:val="32"/>
         </w:rPr>
-        <w:t>Fischetti Law Group</w:t>
+        <w:t>Fischetti</w:t>
+      </w:r>
+      <w:proofErr w:type="spellEnd"/>
+      <w:r>
+        <w:rPr>
+          <w:rFonts w:ascii="Engravers' Gothic" w:hAnsi="Engravers' Gothic"/>
+          <w:b/>
+          <w:sz w:val="32"/>
+          <w:szCs w:val="32"/>
+        </w:rPr>
+        <w:t xml:space="preserve"> Law Group</w:t>
       </w:r>
     </w:p>
     <w:p>
@@ -928,15 +939,10 @@
           <w:rFonts w:ascii="Calibri Light" w:hAnsi="Calibri Light"/>
           <w:b/>
         </w:rPr>
-        <w:t>$</w:t>
-      </w:r>
-      <w:r>
-        <w:rPr>
-          <w:rFonts w:ascii="Calibri Light" w:hAnsi="Calibri Light"/>
-          <w:b/>
-        </w:rPr>
-        <w:t>0</w:t>
-      </w:r>
+        <w:t>«bill_amount»</w:t>
+      </w:r>
+      <w:bookmarkStart w:id="0" w:name="_GoBack"/>
+      <w:bookmarkEnd w:id="0"/>
       <w:r>
         <w:rPr>
           <w:rFonts w:ascii="Calibri Light" w:hAnsi="Calibri Light"/>
@@ -1226,7 +1232,23 @@
           <w:rFonts w:ascii="Calibri Light" w:hAnsi="Calibri Light"/>
           <w:b/>
         </w:rPr>
-        <w:t>Michael J. Fischetti, P.A</w:t>
+        <w:t xml:space="preserve">Michael J. </w:t>
+      </w:r>
+      <w:proofErr w:type="spellStart"/>
+      <w:r>
+        <w:rPr>
+          <w:rFonts w:ascii="Calibri Light" w:hAnsi="Calibri Light"/>
+          <w:b/>
+        </w:rPr>
+        <w:t>Fischetti</w:t>
+      </w:r>
+      <w:proofErr w:type="spellEnd"/>
+      <w:r>
+        <w:rPr>
+          <w:rFonts w:ascii="Calibri Light" w:hAnsi="Calibri Light"/>
+          <w:b/>
+        </w:rPr>
+        <w:t>, P.A</w:t>
       </w:r>
       <w:r>
         <w:rPr>
@@ -1259,15 +1281,22 @@
         <w:rPr>
           <w:rFonts w:ascii="Calibri Light" w:hAnsi="Calibri Light"/>
         </w:rPr>
+        <w:t xml:space="preserve">DEMAND IS HEREBY MADE FOR: 1) A COPY OF THE UNREDACTED PIP PAYOUT SHEET; 2) EXPLANATION OF BENEFITS FOR EACH BILL NOT PAID OR REDUCED; 3) THE INSURANCE DECLARATION SHEET; 4) </w:t>
+      </w:r>
+      <w:r>
+        <w:rPr>
+          <w:rFonts w:ascii="Calibri Light" w:hAnsi="Calibri Light"/>
+          <w:b/>
+        </w:rPr>
+        <w:t xml:space="preserve">A </w:t>
+      </w:r>
+      <w:r>
+        <w:rPr>
+          <w:rFonts w:ascii="Calibri Light" w:hAnsi="Calibri Light"/>
+          <w:b/>
+        </w:rPr>
         <w:lastRenderedPageBreak/>
-        <w:t xml:space="preserve">DEMAND IS HEREBY MADE FOR: 1) A COPY OF THE UNREDACTED PIP PAYOUT SHEET; 2) EXPLANATION OF BENEFITS FOR EACH BILL NOT PAID OR REDUCED; 3) THE INSURANCE DECLARATION SHEET; 4) </w:t>
-      </w:r>
-      <w:r>
-        <w:rPr>
-          <w:rFonts w:ascii="Calibri Light" w:hAnsi="Calibri Light"/>
-          <w:b/>
-        </w:rPr>
-        <w:t>A COPY OF ANY EUO, STATEMENT OR RECORDED TRANSCRIPTS</w:t>
+        <w:t>COPY OF ANY EUO, STATEMENT OR RECORDED TRANSCRIPTS</w:t>
       </w:r>
       <w:r>
         <w:rPr>
@@ -1369,7 +1398,25 @@
           <w:b/>
           <w:u w:val="single"/>
         </w:rPr>
-        <w:t>Michael J. Fischetti, P.A., (Tax I.D. 26-4047028</w:t>
+        <w:t xml:space="preserve">Michael J. </w:t>
+      </w:r>
+      <w:proofErr w:type="spellStart"/>
+      <w:r>
+        <w:rPr>
+          <w:rFonts w:ascii="Calibri Light" w:hAnsi="Calibri Light"/>
+          <w:b/>
+          <w:u w:val="single"/>
+        </w:rPr>
+        <w:t>Fischetti</w:t>
+      </w:r>
+      <w:proofErr w:type="spellEnd"/>
+      <w:r>
+        <w:rPr>
+          <w:rFonts w:ascii="Calibri Light" w:hAnsi="Calibri Light"/>
+          <w:b/>
+          <w:u w:val="single"/>
+        </w:rPr>
+        <w:t>, P.A., (Tax I.D. 26-4047028</w:t>
       </w:r>
       <w:r>
         <w:rPr>
@@ -1397,7 +1444,23 @@
           <w:rFonts w:ascii="Calibri Light" w:hAnsi="Calibri Light" w:cs="Arial"/>
           <w:b/>
         </w:rPr>
-        <w:t xml:space="preserve">Michael J. Fischetti, P.A., </w:t>
+        <w:t xml:space="preserve">Michael J. </w:t>
+      </w:r>
+      <w:proofErr w:type="spellStart"/>
+      <w:r>
+        <w:rPr>
+          <w:rFonts w:ascii="Calibri Light" w:hAnsi="Calibri Light" w:cs="Arial"/>
+          <w:b/>
+        </w:rPr>
+        <w:t>Fischetti</w:t>
+      </w:r>
+      <w:proofErr w:type="spellEnd"/>
+      <w:r>
+        <w:rPr>
+          <w:rFonts w:ascii="Calibri Light" w:hAnsi="Calibri Light" w:cs="Arial"/>
+          <w:b/>
+        </w:rPr>
+        <w:t xml:space="preserve">, P.A., </w:t>
       </w:r>
       <w:r>
         <w:rPr>
@@ -1427,7 +1490,21 @@
         <w:rPr>
           <w:rFonts w:ascii="Calibri Light" w:hAnsi="Calibri Light" w:cs="Arial"/>
         </w:rPr>
-        <w:t xml:space="preserve"> it is alleged, and you are put on notice that the Plaintiff shall seek damages as to the Insurance Companies failure to provide an itemized statement (commonly know as an EOB) specifically detailing why the bills at issue in this instant case were denied or reduced</w:t>
+        <w:t xml:space="preserve"> it is alleged, and you are put on notice that the Plaintiff shall seek damages as to the Insurance Companies failure to provide an itemized statement (commonly </w:t>
+      </w:r>
+      <w:proofErr w:type="spellStart"/>
+      <w:r>
+        <w:rPr>
+          <w:rFonts w:ascii="Calibri Light" w:hAnsi="Calibri Light" w:cs="Arial"/>
+        </w:rPr>
+        <w:t>know</w:t>
+      </w:r>
+      <w:proofErr w:type="spellEnd"/>
+      <w:r>
+        <w:rPr>
+          <w:rFonts w:ascii="Calibri Light" w:hAnsi="Calibri Light" w:cs="Arial"/>
+        </w:rPr>
+        <w:t xml:space="preserve"> as an EOB) specifically detailing why the bills at issue in this instant case were denied or reduced</w:t>
       </w:r>
     </w:p>
     <w:p>
@@ -1463,7 +1540,35 @@
         <w:rPr>
           <w:rFonts w:ascii="Calibri Light" w:hAnsi="Calibri Light"/>
         </w:rPr>
-        <w:t xml:space="preserve">Pursuant to F.S. §627.736(6)(f), when it applies, Plaintiff is requesting that the insurer notify Plaintiff when policy limits are reached.  Plaintiff also requests that the insurer notify Michael J. Fischetti, P.A. regarding the same. The insurer must notify Plaintiff, and Michael J. Fischetti, P.A. within 15 days after the limits have been reached. </w:t>
+        <w:t xml:space="preserve">Pursuant to F.S. §627.736(6)(f), when it applies, Plaintiff is requesting that the insurer notify Plaintiff when policy limits are reached.  Plaintiff also requests that the insurer notify Michael J. </w:t>
+      </w:r>
+      <w:proofErr w:type="spellStart"/>
+      <w:r>
+        <w:rPr>
+          <w:rFonts w:ascii="Calibri Light" w:hAnsi="Calibri Light"/>
+        </w:rPr>
+        <w:t>Fischetti</w:t>
+      </w:r>
+      <w:proofErr w:type="spellEnd"/>
+      <w:r>
+        <w:rPr>
+          <w:rFonts w:ascii="Calibri Light" w:hAnsi="Calibri Light"/>
+        </w:rPr>
+        <w:t xml:space="preserve">, P.A. regarding the same. The insurer must notify Plaintiff, and Michael J. </w:t>
+      </w:r>
+      <w:proofErr w:type="spellStart"/>
+      <w:r>
+        <w:rPr>
+          <w:rFonts w:ascii="Calibri Light" w:hAnsi="Calibri Light"/>
+        </w:rPr>
+        <w:t>Fischetti</w:t>
+      </w:r>
+      <w:proofErr w:type="spellEnd"/>
+      <w:r>
+        <w:rPr>
+          <w:rFonts w:ascii="Calibri Light" w:hAnsi="Calibri Light"/>
+        </w:rPr>
+        <w:t xml:space="preserve">, P.A. within 15 days after the limits have been reached. </w:t>
       </w:r>
       <w:r>
         <w:rPr>
@@ -1535,7 +1640,25 @@
           <w:b/>
           <w:u w:val="single"/>
         </w:rPr>
-        <w:t>Michael J. Fischetti, P.A.,</w:t>
+        <w:t xml:space="preserve">Michael J. </w:t>
+      </w:r>
+      <w:proofErr w:type="spellStart"/>
+      <w:r>
+        <w:rPr>
+          <w:rFonts w:ascii="Calibri" w:hAnsi="Calibri" w:cs="Arial"/>
+          <w:b/>
+          <w:u w:val="single"/>
+        </w:rPr>
+        <w:t>Fischetti</w:t>
+      </w:r>
+      <w:proofErr w:type="spellEnd"/>
+      <w:r>
+        <w:rPr>
+          <w:rFonts w:ascii="Calibri" w:hAnsi="Calibri" w:cs="Arial"/>
+          <w:b/>
+          <w:u w:val="single"/>
+        </w:rPr>
+        <w:t>, P.A.,</w:t>
       </w:r>
       <w:r>
         <w:rPr>
@@ -1618,7 +1741,21 @@
         <w:rPr>
           <w:rFonts w:ascii="Calibri" w:hAnsi="Calibri"/>
         </w:rPr>
-        <w:t xml:space="preserve">Michael J. Fischetti, Esq. </w:t>
+        <w:t xml:space="preserve">Michael J. </w:t>
+      </w:r>
+      <w:proofErr w:type="spellStart"/>
+      <w:r>
+        <w:rPr>
+          <w:rFonts w:ascii="Calibri" w:hAnsi="Calibri"/>
+        </w:rPr>
+        <w:t>Fischetti</w:t>
+      </w:r>
+      <w:proofErr w:type="spellEnd"/>
+      <w:r>
+        <w:rPr>
+          <w:rFonts w:ascii="Calibri" w:hAnsi="Calibri"/>
+        </w:rPr>
+        <w:t xml:space="preserve">, Esq. </w:t>
       </w:r>
     </w:p>
     <w:p>
@@ -1640,8 +1777,8 @@
 </file>
 
 <file path=word/numbering.xml><?xml version="1.0" encoding="utf-8"?>
-<w:numbering xmlns:wpc="http://schemas.microsoft.com/office/word/2010/wordprocessingCanvas" xmlns:cx="http://schemas.microsoft.com/office/drawing/2014/chartex" xmlns:cx1="http://schemas.microsoft.com/office/drawing/2015/9/8/chartex" xmlns:cx2="http://schemas.microsoft.com/office/drawing/2015/10/21/chartex" xmlns:cx3="http://schemas.microsoft.com/office/drawing/2016/5/9/chartex" xmlns:cx4="http://schemas.microsoft.com/office/drawing/2016/5/10/chartex" xmlns:cx5="http://schemas.microsoft.com/office/drawing/2016/5/11/chartex" xmlns:cx6="http://schemas.microsoft.com/office/drawing/2016/5/12/chartex" xmlns:cx7="http://schemas.microsoft.com/office/drawing/2016/5/13/chartex" xmlns:cx8="http://schemas.microsoft.com/office/drawing/2016/5/14/chartex" xmlns:mc="http://schemas.openxmlformats.org/markup-compatibility/2006" xmlns:aink="http://schemas.microsoft.com/office/drawing/2016/ink" xmlns:am3d="http://schemas.microsoft.com/office/drawing/2017/model3d" xmlns:o="urn:schemas-microsoft-com:office:office" xmlns:oel="http://schemas.microsoft.com/office/2019/extlst" xmlns:r="http://schemas.openxmlformats.org/officeDocument/2006/relationships" xmlns:m="http://schemas.openxmlformats.org/officeDocument/2006/math" xmlns:v="urn:schemas-microsoft-com:vml" xmlns:wp14="http://schemas.microsoft.com/office/word/2010/wordprocessingDrawing" xmlns:wp="http://schemas.openxmlformats.org/drawingml/2006/wordprocessingDrawing" xmlns:w10="urn:schemas-microsoft-com:office:word" xmlns:w="http://schemas.openxmlformats.org/wordprocessingml/2006/main" xmlns:w14="http://schemas.microsoft.com/office/word/2010/wordml" xmlns:w15="http://schemas.microsoft.com/office/word/2012/wordml" xmlns:w16cex="http://schemas.microsoft.com/office/word/2018/wordml/cex" xmlns:w16cid="http://schemas.microsoft.com/office/word/2016/wordml/cid" xmlns:w16="http://schemas.microsoft.com/office/word/2018/wordml" xmlns:w16du="http://schemas.microsoft.com/office/word/2023/wordml/word16du" xmlns:w16sdtdh="http://schemas.microsoft.com/office/word/2020/wordml/sdtdatahash" xmlns:w16sdtfl="http://schemas.microsoft.com/office/word/2024/wordml/sdtformatlock" xmlns:w16se="http://schemas.microsoft.com/office/word/2015/wordml/symex" xmlns:wpg="http://schemas.microsoft.com/office/word/2010/wordprocessingGroup" xmlns:wpi="http://schemas.microsoft.com/office/word/2010/wordprocessingInk" xmlns:wne="http://schemas.microsoft.com/office/word/2006/wordml" xmlns:wps="http://schemas.microsoft.com/office/word/2010/wordprocessingShape" mc:Ignorable="w14 w15 w16se w16cid w16 w16cex w16sdtdh w16sdtfl w16du wp14">
-  <w:abstractNum w:abstractNumId="0" w15:restartNumberingAfterBreak="0">
+<w:numbering xmlns:wpc="http://schemas.microsoft.com/office/word/2010/wordprocessingCanvas" xmlns:mc="http://schemas.openxmlformats.org/markup-compatibility/2006" xmlns:o="urn:schemas-microsoft-com:office:office" xmlns:r="http://schemas.openxmlformats.org/officeDocument/2006/relationships" xmlns:m="http://schemas.openxmlformats.org/officeDocument/2006/math" xmlns:v="urn:schemas-microsoft-com:vml" xmlns:wp14="http://schemas.microsoft.com/office/word/2010/wordprocessingDrawing" xmlns:wp="http://schemas.openxmlformats.org/drawingml/2006/wordprocessingDrawing" xmlns:w10="urn:schemas-microsoft-com:office:word" xmlns:w="http://schemas.openxmlformats.org/wordprocessingml/2006/main" xmlns:w14="http://schemas.microsoft.com/office/word/2010/wordml" xmlns:w15="http://schemas.microsoft.com/office/word/2012/wordml" xmlns:wpg="http://schemas.microsoft.com/office/word/2010/wordprocessingGroup" xmlns:wpi="http://schemas.microsoft.com/office/word/2010/wordprocessingInk" xmlns:wne="http://schemas.microsoft.com/office/word/2006/wordml" xmlns:wps="http://schemas.microsoft.com/office/word/2010/wordprocessingShape" mc:Ignorable="w14 w15 wp14">
+  <w:abstractNum w:abstractNumId="0">
     <w:nsid w:val="64295752"/>
     <w:multiLevelType w:val="hybridMultilevel"/>
     <w:tmpl w:val="C99E3270"/>
@@ -1757,17 +1894,17 @@
       </w:pPr>
     </w:lvl>
   </w:abstractNum>
-  <w:num w:numId="1" w16cid:durableId="1169753457">
+  <w:num w:numId="1">
     <w:abstractNumId w:val="0"/>
   </w:num>
-  <w:num w:numId="2" w16cid:durableId="1667057040">
+  <w:num w:numId="2">
     <w:abstractNumId w:val="0"/>
   </w:num>
 </w:numbering>
 </file>
 
 <file path=word/styles.xml><?xml version="1.0" encoding="utf-8"?>
-<w:styles xmlns:mc="http://schemas.openxmlformats.org/markup-compatibility/2006" xmlns:r="http://schemas.openxmlformats.org/officeDocument/2006/relationships" xmlns:w="http://schemas.openxmlformats.org/wordprocessingml/2006/main" xmlns:w14="http://schemas.microsoft.com/office/word/2010/wordml" xmlns:w15="http://schemas.microsoft.com/office/word/2012/wordml" xmlns:w16cex="http://schemas.microsoft.com/office/word/2018/wordml/cex" xmlns:w16cid="http://schemas.microsoft.com/office/word/2016/wordml/cid" xmlns:w16="http://schemas.microsoft.com/office/word/2018/wordml" xmlns:w16du="http://schemas.microsoft.com/office/word/2023/wordml/word16du" xmlns:w16sdtdh="http://schemas.microsoft.com/office/word/2020/wordml/sdtdatahash" xmlns:w16sdtfl="http://schemas.microsoft.com/office/word/2024/wordml/sdtformatlock" xmlns:w16se="http://schemas.microsoft.com/office/word/2015/wordml/symex" mc:Ignorable="w14 w15 w16se w16cid w16 w16cex w16sdtdh w16sdtfl w16du">
+<w:styles xmlns:mc="http://schemas.openxmlformats.org/markup-compatibility/2006" xmlns:r="http://schemas.openxmlformats.org/officeDocument/2006/relationships" xmlns:w="http://schemas.openxmlformats.org/wordprocessingml/2006/main" xmlns:w14="http://schemas.microsoft.com/office/word/2010/wordml" xmlns:w15="http://schemas.microsoft.com/office/word/2012/wordml" mc:Ignorable="w14 w15">
   <w:docDefaults>
     <w:rPrDefault>
       <w:rPr>
@@ -1777,7 +1914,7 @@
     </w:rPrDefault>
     <w:pPrDefault/>
   </w:docDefaults>
-  <w:latentStyles w:defLockedState="0" w:defUIPriority="0" w:defSemiHidden="0" w:defUnhideWhenUsed="0" w:defQFormat="0" w:count="376">
+  <w:latentStyles w:defLockedState="0" w:defUIPriority="0" w:defSemiHidden="0" w:defUnhideWhenUsed="0" w:defQFormat="0" w:count="371">
     <w:lsdException w:name="Normal" w:qFormat="1"/>
     <w:lsdException w:name="heading 1" w:qFormat="1"/>
     <w:lsdException w:name="heading 2" w:semiHidden="1" w:unhideWhenUsed="1" w:qFormat="1"/>
@@ -1793,6 +1930,50 @@
     <w:lsdException w:name="Subtitle" w:qFormat="1"/>
     <w:lsdException w:name="Strong" w:qFormat="1"/>
     <w:lsdException w:name="Emphasis" w:qFormat="1"/>
+    <w:lsdException w:name="Normal Table" w:semiHidden="1" w:unhideWhenUsed="1"/>
+    <w:lsdException w:name="Table Simple 1" w:semiHidden="1" w:unhideWhenUsed="1"/>
+    <w:lsdException w:name="Table Simple 2" w:semiHidden="1" w:unhideWhenUsed="1"/>
+    <w:lsdException w:name="Table Simple 3" w:semiHidden="1" w:unhideWhenUsed="1"/>
+    <w:lsdException w:name="Table Classic 1" w:semiHidden="1" w:unhideWhenUsed="1"/>
+    <w:lsdException w:name="Table Classic 2" w:semiHidden="1" w:unhideWhenUsed="1"/>
+    <w:lsdException w:name="Table Classic 3" w:semiHidden="1" w:unhideWhenUsed="1"/>
+    <w:lsdException w:name="Table Classic 4" w:semiHidden="1" w:unhideWhenUsed="1"/>
+    <w:lsdException w:name="Table Colorful 1" w:semiHidden="1" w:unhideWhenUsed="1"/>
+    <w:lsdException w:name="Table Colorful 2" w:semiHidden="1" w:unhideWhenUsed="1"/>
+    <w:lsdException w:name="Table Colorful 3" w:semiHidden="1" w:unhideWhenUsed="1"/>
+    <w:lsdException w:name="Table Columns 1" w:semiHidden="1" w:unhideWhenUsed="1"/>
+    <w:lsdException w:name="Table Columns 2" w:semiHidden="1" w:unhideWhenUsed="1"/>
+    <w:lsdException w:name="Table Columns 3" w:semiHidden="1" w:unhideWhenUsed="1"/>
+    <w:lsdException w:name="Table Columns 4" w:semiHidden="1" w:unhideWhenUsed="1"/>
+    <w:lsdException w:name="Table Columns 5" w:semiHidden="1" w:unhideWhenUsed="1"/>
+    <w:lsdException w:name="Table Grid 1" w:semiHidden="1" w:unhideWhenUsed="1"/>
+    <w:lsdException w:name="Table Grid 2" w:semiHidden="1" w:unhideWhenUsed="1"/>
+    <w:lsdException w:name="Table Grid 3" w:semiHidden="1" w:unhideWhenUsed="1"/>
+    <w:lsdException w:name="Table Grid 4" w:semiHidden="1" w:unhideWhenUsed="1"/>
+    <w:lsdException w:name="Table Grid 5" w:semiHidden="1" w:unhideWhenUsed="1"/>
+    <w:lsdException w:name="Table Grid 6" w:semiHidden="1" w:unhideWhenUsed="1"/>
+    <w:lsdException w:name="Table Grid 7" w:semiHidden="1" w:unhideWhenUsed="1"/>
+    <w:lsdException w:name="Table Grid 8" w:semiHidden="1" w:unhideWhenUsed="1"/>
+    <w:lsdException w:name="Table List 1" w:semiHidden="1" w:unhideWhenUsed="1"/>
+    <w:lsdException w:name="Table List 2" w:semiHidden="1" w:unhideWhenUsed="1"/>
+    <w:lsdException w:name="Table List 3" w:semiHidden="1" w:unhideWhenUsed="1"/>
+    <w:lsdException w:name="Table List 4" w:semiHidden="1" w:unhideWhenUsed="1"/>
+    <w:lsdException w:name="Table List 5" w:semiHidden="1" w:unhideWhenUsed="1"/>
+    <w:lsdException w:name="Table List 6" w:semiHidden="1" w:unhideWhenUsed="1"/>
+    <w:lsdException w:name="Table List 7" w:semiHidden="1" w:unhideWhenUsed="1"/>
+    <w:lsdException w:name="Table List 8" w:semiHidden="1" w:unhideWhenUsed="1"/>
+    <w:lsdException w:name="Table 3D effects 1" w:semiHidden="1" w:unhideWhenUsed="1"/>
+    <w:lsdException w:name="Table 3D effects 2" w:semiHidden="1" w:unhideWhenUsed="1"/>
+    <w:lsdException w:name="Table 3D effects 3" w:semiHidden="1" w:unhideWhenUsed="1"/>
+    <w:lsdException w:name="Table Contemporary" w:semiHidden="1" w:unhideWhenUsed="1"/>
+    <w:lsdException w:name="Table Elegant" w:semiHidden="1" w:unhideWhenUsed="1"/>
+    <w:lsdException w:name="Table Professional" w:semiHidden="1" w:unhideWhenUsed="1"/>
+    <w:lsdException w:name="Table Subtle 1" w:semiHidden="1" w:unhideWhenUsed="1"/>
+    <w:lsdException w:name="Table Subtle 2" w:semiHidden="1" w:unhideWhenUsed="1"/>
+    <w:lsdException w:name="Table Web 1" w:semiHidden="1" w:unhideWhenUsed="1"/>
+    <w:lsdException w:name="Table Web 2" w:semiHidden="1" w:unhideWhenUsed="1"/>
+    <w:lsdException w:name="Table Web 3" w:semiHidden="1" w:unhideWhenUsed="1"/>
+    <w:lsdException w:name="Table Theme" w:semiHidden="1" w:unhideWhenUsed="1"/>
     <w:lsdException w:name="Placeholder Text" w:semiHidden="1" w:uiPriority="99"/>
     <w:lsdException w:name="No Spacing" w:uiPriority="1" w:qFormat="1"/>
     <w:lsdException w:name="Light Shading" w:uiPriority="60"/>
@@ -2008,11 +2189,6 @@
     <w:lsdException w:name="List Table 5 Dark Accent 6" w:uiPriority="50"/>
     <w:lsdException w:name="List Table 6 Colorful Accent 6" w:uiPriority="51"/>
     <w:lsdException w:name="List Table 7 Colorful Accent 6" w:uiPriority="52"/>
-    <w:lsdException w:name="Mention" w:semiHidden="1" w:uiPriority="99" w:unhideWhenUsed="1"/>
-    <w:lsdException w:name="Smart Hyperlink" w:semiHidden="1" w:uiPriority="99" w:unhideWhenUsed="1"/>
-    <w:lsdException w:name="Hashtag" w:semiHidden="1" w:uiPriority="99" w:unhideWhenUsed="1"/>
-    <w:lsdException w:name="Unresolved Mention" w:semiHidden="1" w:uiPriority="99" w:unhideWhenUsed="1"/>
-    <w:lsdException w:name="Smart Link" w:semiHidden="1" w:uiPriority="99" w:unhideWhenUsed="1"/>
   </w:latentStyles>
   <w:style w:type="paragraph" w:default="1" w:styleId="Normal">
     <w:name w:val="Normal"/>
@@ -2024,11 +2200,15 @@
   </w:style>
   <w:style w:type="character" w:default="1" w:styleId="DefaultParagraphFont">
     <w:name w:val="Default Paragraph Font"/>
+    <w:uiPriority w:val="1"/>
     <w:semiHidden/>
+    <w:unhideWhenUsed/>
   </w:style>
   <w:style w:type="table" w:default="1" w:styleId="TableNormal">
     <w:name w:val="Normal Table"/>
+    <w:uiPriority w:val="99"/>
     <w:semiHidden/>
+    <w:unhideWhenUsed/>
     <w:tblPr>
       <w:tblInd w:w="0" w:type="dxa"/>
       <w:tblCellMar>
@@ -2041,7 +2221,9 @@
   </w:style>
   <w:style w:type="numbering" w:default="1" w:styleId="NoList">
     <w:name w:val="No List"/>
+    <w:uiPriority w:val="99"/>
     <w:semiHidden/>
+    <w:unhideWhenUsed/>
   </w:style>
   <w:style w:type="paragraph" w:styleId="EnvelopeReturn">
     <w:name w:val="envelope return"/>

</xml_diff>

<commit_message>
Fix placeholder mapping in demand letter template to support {variable} format
</commit_message>
<xml_diff>
--- a/assets/1.0_LETTER_TEMPLATE.docx
+++ b/assets/1.0_LETTER_TEMPLATE.docx
@@ -476,36 +476,23 @@
           <w:rFonts w:ascii="Calibri Light" w:hAnsi="Calibri Light"/>
           <w:b/>
         </w:rPr>
-        <w:fldChar w:fldCharType="begin"/>
-      </w:r>
-      <w:r>
-        <w:rPr>
-          <w:rFonts w:ascii="Calibri Light" w:hAnsi="Calibri Light"/>
-          <w:b/>
-        </w:rPr>
-        <w:instrText xml:space="preserve"> MERGEFIELD "Plaintiff_full_name" </w:instrText>
-      </w:r>
-      <w:r>
-        <w:rPr>
-          <w:rFonts w:ascii="Calibri Light" w:hAnsi="Calibri Light"/>
-          <w:b/>
-        </w:rPr>
-        <w:fldChar w:fldCharType="separate"/>
-      </w:r>
-      <w:r>
-        <w:rPr>
-          <w:rFonts w:ascii="Calibri Light" w:hAnsi="Calibri Light"/>
-          <w:b/>
-          <w:noProof/>
-        </w:rPr>
-        <w:t>«Plaintiff_full_name»</w:t>
-      </w:r>
-      <w:r>
-        <w:rPr>
-          <w:rFonts w:ascii="Calibri Light" w:hAnsi="Calibri Light"/>
-          <w:b/>
-        </w:rPr>
-        <w:fldChar w:fldCharType="end"/>
+        <w:t>{</w:t>
+      </w:r>
+      <w:proofErr w:type="spellStart"/>
+      <w:r>
+        <w:rPr>
+          <w:rFonts w:ascii="Calibri Light" w:hAnsi="Calibri Light"/>
+          <w:b/>
+        </w:rPr>
+        <w:t>Plaintiff_full_name</w:t>
+      </w:r>
+      <w:proofErr w:type="spellEnd"/>
+      <w:r>
+        <w:rPr>
+          <w:rFonts w:ascii="Calibri Light" w:hAnsi="Calibri Light"/>
+          <w:b/>
+        </w:rPr>
+        <w:t>}</w:t>
       </w:r>
     </w:p>
     <w:p>
@@ -546,40 +533,25 @@
           <w:b/>
           <w:spacing w:val="-3"/>
         </w:rPr>
-        <w:fldChar w:fldCharType="begin"/>
-      </w:r>
+        <w:t>{</w:t>
+      </w:r>
+      <w:proofErr w:type="spellStart"/>
       <w:r>
         <w:rPr>
           <w:rFonts w:ascii="Calibri Light" w:hAnsi="Calibri Light"/>
           <w:b/>
           <w:spacing w:val="-3"/>
         </w:rPr>
-        <w:instrText xml:space="preserve"> MERGEFIELD "Defendant_Insurance_Co_insured" </w:instrText>
-      </w:r>
+        <w:t>Defendant_Insurance_Co_insured</w:t>
+      </w:r>
+      <w:proofErr w:type="spellEnd"/>
       <w:r>
         <w:rPr>
           <w:rFonts w:ascii="Calibri Light" w:hAnsi="Calibri Light"/>
           <w:b/>
           <w:spacing w:val="-3"/>
         </w:rPr>
-        <w:fldChar w:fldCharType="separate"/>
-      </w:r>
-      <w:r>
-        <w:rPr>
-          <w:rFonts w:ascii="Calibri Light" w:hAnsi="Calibri Light"/>
-          <w:b/>
-          <w:noProof/>
-          <w:spacing w:val="-3"/>
-        </w:rPr>
-        <w:t>«Defendant_Insurance_Co_insured»</w:t>
-      </w:r>
-      <w:r>
-        <w:rPr>
-          <w:rFonts w:ascii="Calibri Light" w:hAnsi="Calibri Light"/>
-          <w:b/>
-          <w:spacing w:val="-3"/>
-        </w:rPr>
-        <w:fldChar w:fldCharType="end"/>
+        <w:t>}</w:t>
       </w:r>
     </w:p>
     <w:p>
@@ -616,36 +588,23 @@
           <w:rFonts w:ascii="Calibri Light" w:hAnsi="Calibri Light"/>
           <w:b/>
         </w:rPr>
-        <w:fldChar w:fldCharType="begin"/>
-      </w:r>
-      <w:r>
-        <w:rPr>
-          <w:rFonts w:ascii="Calibri Light" w:hAnsi="Calibri Light"/>
-          <w:b/>
-        </w:rPr>
-        <w:instrText xml:space="preserve"> MERGEFIELD "Clinic_company_sk" </w:instrText>
-      </w:r>
-      <w:r>
-        <w:rPr>
-          <w:rFonts w:ascii="Calibri Light" w:hAnsi="Calibri Light"/>
-          <w:b/>
-        </w:rPr>
-        <w:fldChar w:fldCharType="separate"/>
-      </w:r>
-      <w:r>
-        <w:rPr>
-          <w:rFonts w:ascii="Calibri Light" w:hAnsi="Calibri Light"/>
-          <w:b/>
-          <w:noProof/>
-        </w:rPr>
-        <w:t>«Clinic_company_sk»</w:t>
-      </w:r>
-      <w:r>
-        <w:rPr>
-          <w:rFonts w:ascii="Calibri Light" w:hAnsi="Calibri Light"/>
-          <w:b/>
-        </w:rPr>
-        <w:fldChar w:fldCharType="end"/>
+        <w:t>{</w:t>
+      </w:r>
+      <w:proofErr w:type="spellStart"/>
+      <w:r>
+        <w:rPr>
+          <w:rFonts w:ascii="Calibri Light" w:hAnsi="Calibri Light"/>
+          <w:b/>
+        </w:rPr>
+        <w:t>Clinic_company_sk</w:t>
+      </w:r>
+      <w:proofErr w:type="spellEnd"/>
+      <w:r>
+        <w:rPr>
+          <w:rFonts w:ascii="Calibri Light" w:hAnsi="Calibri Light"/>
+          <w:b/>
+        </w:rPr>
+        <w:t>}</w:t>
       </w:r>
     </w:p>
     <w:p>
@@ -696,36 +655,30 @@
           <w:rFonts w:ascii="Calibri Light" w:hAnsi="Calibri Light"/>
           <w:b/>
         </w:rPr>
-        <w:fldChar w:fldCharType="begin"/>
-      </w:r>
-      <w:r>
-        <w:rPr>
-          <w:rFonts w:ascii="Calibri Light" w:hAnsi="Calibri Light"/>
-          <w:b/>
-        </w:rPr>
-        <w:instrText xml:space="preserve"> MERGEFIELD "Defendant_Insurance_Co_claim_number" </w:instrText>
-      </w:r>
-      <w:r>
-        <w:rPr>
-          <w:rFonts w:ascii="Calibri Light" w:hAnsi="Calibri Light"/>
-          <w:b/>
-        </w:rPr>
-        <w:fldChar w:fldCharType="separate"/>
-      </w:r>
-      <w:r>
-        <w:rPr>
-          <w:rFonts w:ascii="Calibri Light" w:hAnsi="Calibri Light"/>
-          <w:b/>
-          <w:noProof/>
-        </w:rPr>
-        <w:t>«Defendant_Insurance_Co_claim_number»</w:t>
-      </w:r>
-      <w:r>
-        <w:rPr>
-          <w:rFonts w:ascii="Calibri Light" w:hAnsi="Calibri Light"/>
-          <w:b/>
-        </w:rPr>
-        <w:fldChar w:fldCharType="end"/>
+        <w:t>{</w:t>
+      </w:r>
+      <w:proofErr w:type="spellStart"/>
+      <w:r>
+        <w:rPr>
+          <w:rFonts w:ascii="Calibri Light" w:hAnsi="Calibri Light"/>
+          <w:b/>
+        </w:rPr>
+        <w:t>Defen</w:t>
+      </w:r>
+      <w:r>
+        <w:rPr>
+          <w:rFonts w:ascii="Calibri Light" w:hAnsi="Calibri Light"/>
+          <w:b/>
+        </w:rPr>
+        <w:t>dant_Insurance_Co_claim_number</w:t>
+      </w:r>
+      <w:proofErr w:type="spellEnd"/>
+      <w:r>
+        <w:rPr>
+          <w:rFonts w:ascii="Calibri Light" w:hAnsi="Calibri Light"/>
+          <w:b/>
+        </w:rPr>
+        <w:t>}</w:t>
       </w:r>
     </w:p>
     <w:p>
@@ -755,36 +708,23 @@
           <w:rFonts w:ascii="Calibri Light" w:hAnsi="Calibri Light"/>
           <w:b/>
         </w:rPr>
-        <w:fldChar w:fldCharType="begin"/>
-      </w:r>
-      <w:r>
-        <w:rPr>
-          <w:rFonts w:ascii="Calibri Light" w:hAnsi="Calibri Light"/>
-          <w:b/>
-        </w:rPr>
-        <w:instrText xml:space="preserve"> MERGEFIELD "matter_number" </w:instrText>
-      </w:r>
-      <w:r>
-        <w:rPr>
-          <w:rFonts w:ascii="Calibri Light" w:hAnsi="Calibri Light"/>
-          <w:b/>
-        </w:rPr>
-        <w:fldChar w:fldCharType="separate"/>
-      </w:r>
-      <w:r>
-        <w:rPr>
-          <w:rFonts w:ascii="Calibri Light" w:hAnsi="Calibri Light"/>
-          <w:b/>
-          <w:noProof/>
-        </w:rPr>
-        <w:t>«matter_number»</w:t>
-      </w:r>
-      <w:r>
-        <w:rPr>
-          <w:rFonts w:ascii="Calibri Light" w:hAnsi="Calibri Light"/>
-          <w:b/>
-        </w:rPr>
-        <w:fldChar w:fldCharType="end"/>
+        <w:t>{</w:t>
+      </w:r>
+      <w:proofErr w:type="spellStart"/>
+      <w:r>
+        <w:rPr>
+          <w:rFonts w:ascii="Calibri Light" w:hAnsi="Calibri Light"/>
+          <w:b/>
+        </w:rPr>
+        <w:t>matter_number</w:t>
+      </w:r>
+      <w:proofErr w:type="spellEnd"/>
+      <w:r>
+        <w:rPr>
+          <w:rFonts w:ascii="Calibri Light" w:hAnsi="Calibri Light"/>
+          <w:b/>
+        </w:rPr>
+        <w:t>}</w:t>
       </w:r>
     </w:p>
     <w:p>
@@ -822,36 +762,30 @@
           <w:rFonts w:ascii="Calibri Light" w:hAnsi="Calibri Light"/>
           <w:b/>
         </w:rPr>
-        <w:fldChar w:fldCharType="begin"/>
-      </w:r>
-      <w:r>
-        <w:rPr>
-          <w:rFonts w:ascii="Calibri Light" w:hAnsi="Calibri Light"/>
-          <w:b/>
-        </w:rPr>
-        <w:instrText xml:space="preserve"> MERGEFIELD "Defendant_Insurance_Co_company_sk" </w:instrText>
-      </w:r>
-      <w:r>
-        <w:rPr>
-          <w:rFonts w:ascii="Calibri Light" w:hAnsi="Calibri Light"/>
-          <w:b/>
-        </w:rPr>
-        <w:fldChar w:fldCharType="separate"/>
-      </w:r>
-      <w:r>
-        <w:rPr>
-          <w:rFonts w:ascii="Calibri Light" w:hAnsi="Calibri Light"/>
-          <w:b/>
-          <w:noProof/>
-        </w:rPr>
-        <w:t>«Defendant_Insurance_Co_company_sk»</w:t>
-      </w:r>
-      <w:r>
-        <w:rPr>
-          <w:rFonts w:ascii="Calibri Light" w:hAnsi="Calibri Light"/>
-          <w:b/>
-        </w:rPr>
-        <w:fldChar w:fldCharType="end"/>
+        <w:t>{</w:t>
+      </w:r>
+      <w:proofErr w:type="spellStart"/>
+      <w:r>
+        <w:rPr>
+          <w:rFonts w:ascii="Calibri Light" w:hAnsi="Calibri Light"/>
+          <w:b/>
+        </w:rPr>
+        <w:t>Def</w:t>
+      </w:r>
+      <w:r>
+        <w:rPr>
+          <w:rFonts w:ascii="Calibri Light" w:hAnsi="Calibri Light"/>
+          <w:b/>
+        </w:rPr>
+        <w:t>endant_Insurance_Co_company_sk</w:t>
+      </w:r>
+      <w:proofErr w:type="spellEnd"/>
+      <w:r>
+        <w:rPr>
+          <w:rFonts w:ascii="Calibri Light" w:hAnsi="Calibri Light"/>
+          <w:b/>
+        </w:rPr>
+        <w:t>}</w:t>
       </w:r>
     </w:p>
     <w:p>
@@ -939,10 +873,26 @@
           <w:rFonts w:ascii="Calibri Light" w:hAnsi="Calibri Light"/>
           <w:b/>
         </w:rPr>
-        <w:t>«bill_amount»</w:t>
+        <w:t>{</w:t>
       </w:r>
       <w:bookmarkStart w:id="0" w:name="_GoBack"/>
       <w:bookmarkEnd w:id="0"/>
+      <w:proofErr w:type="spellStart"/>
+      <w:r>
+        <w:rPr>
+          <w:rFonts w:ascii="Calibri Light" w:hAnsi="Calibri Light"/>
+          <w:b/>
+        </w:rPr>
+        <w:t>bill_amount</w:t>
+      </w:r>
+      <w:proofErr w:type="spellEnd"/>
+      <w:r>
+        <w:rPr>
+          <w:rFonts w:ascii="Calibri Light" w:hAnsi="Calibri Light"/>
+          <w:b/>
+        </w:rPr>
+        <w:t>}</w:t>
+      </w:r>
       <w:r>
         <w:rPr>
           <w:rFonts w:ascii="Calibri Light" w:hAnsi="Calibri Light"/>

</xml_diff>

<commit_message>
fix: update DOCX templates to use {{ }} placeholders for docx-templates
</commit_message>
<xml_diff>
--- a/assets/1.0_LETTER_TEMPLATE.docx
+++ b/assets/1.0_LETTER_TEMPLATE.docx
@@ -478,13 +478,29 @@
         </w:rPr>
         <w:t>{</w:t>
       </w:r>
+      <w:proofErr w:type="gramStart"/>
+      <w:r>
+        <w:rPr>
+          <w:rFonts w:ascii="Calibri Light" w:hAnsi="Calibri Light"/>
+          <w:b/>
+        </w:rPr>
+        <w:t xml:space="preserve">{ </w:t>
+      </w:r>
       <w:proofErr w:type="spellStart"/>
       <w:r>
         <w:rPr>
           <w:rFonts w:ascii="Calibri Light" w:hAnsi="Calibri Light"/>
           <w:b/>
         </w:rPr>
-        <w:t>Plaintiff_full_name</w:t>
+        <w:t>Plaintiff</w:t>
+      </w:r>
+      <w:proofErr w:type="gramEnd"/>
+      <w:r>
+        <w:rPr>
+          <w:rFonts w:ascii="Calibri Light" w:hAnsi="Calibri Light"/>
+          <w:b/>
+        </w:rPr>
+        <w:t>_full_name</w:t>
       </w:r>
       <w:proofErr w:type="spellEnd"/>
       <w:r>
@@ -492,6 +508,13 @@
           <w:rFonts w:ascii="Calibri Light" w:hAnsi="Calibri Light"/>
           <w:b/>
         </w:rPr>
+        <w:t xml:space="preserve"> }</w:t>
+      </w:r>
+      <w:r>
+        <w:rPr>
+          <w:rFonts w:ascii="Calibri Light" w:hAnsi="Calibri Light"/>
+          <w:b/>
+        </w:rPr>
         <w:t>}</w:t>
       </w:r>
     </w:p>
@@ -535,6 +558,15 @@
         </w:rPr>
         <w:t>{</w:t>
       </w:r>
+      <w:proofErr w:type="gramStart"/>
+      <w:r>
+        <w:rPr>
+          <w:rFonts w:ascii="Calibri Light" w:hAnsi="Calibri Light"/>
+          <w:b/>
+          <w:spacing w:val="-3"/>
+        </w:rPr>
+        <w:t xml:space="preserve">{ </w:t>
+      </w:r>
       <w:proofErr w:type="spellStart"/>
       <w:r>
         <w:rPr>
@@ -542,7 +574,16 @@
           <w:b/>
           <w:spacing w:val="-3"/>
         </w:rPr>
-        <w:t>Defendant_Insurance_Co_insured</w:t>
+        <w:t>Defendant</w:t>
+      </w:r>
+      <w:proofErr w:type="gramEnd"/>
+      <w:r>
+        <w:rPr>
+          <w:rFonts w:ascii="Calibri Light" w:hAnsi="Calibri Light"/>
+          <w:b/>
+          <w:spacing w:val="-3"/>
+        </w:rPr>
+        <w:t>_Insurance_Co_insured</w:t>
       </w:r>
       <w:proofErr w:type="spellEnd"/>
       <w:r>
@@ -551,6 +592,14 @@
           <w:b/>
           <w:spacing w:val="-3"/>
         </w:rPr>
+        <w:t xml:space="preserve"> }</w:t>
+      </w:r>
+      <w:r>
+        <w:rPr>
+          <w:rFonts w:ascii="Calibri Light" w:hAnsi="Calibri Light"/>
+          <w:b/>
+          <w:spacing w:val="-3"/>
+        </w:rPr>
         <w:t>}</w:t>
       </w:r>
     </w:p>
@@ -590,13 +639,29 @@
         </w:rPr>
         <w:t>{</w:t>
       </w:r>
+      <w:proofErr w:type="gramStart"/>
+      <w:r>
+        <w:rPr>
+          <w:rFonts w:ascii="Calibri Light" w:hAnsi="Calibri Light"/>
+          <w:b/>
+        </w:rPr>
+        <w:t xml:space="preserve">{ </w:t>
+      </w:r>
       <w:proofErr w:type="spellStart"/>
       <w:r>
         <w:rPr>
           <w:rFonts w:ascii="Calibri Light" w:hAnsi="Calibri Light"/>
           <w:b/>
         </w:rPr>
-        <w:t>Clinic_company_sk</w:t>
+        <w:t>Clinic</w:t>
+      </w:r>
+      <w:proofErr w:type="gramEnd"/>
+      <w:r>
+        <w:rPr>
+          <w:rFonts w:ascii="Calibri Light" w:hAnsi="Calibri Light"/>
+          <w:b/>
+        </w:rPr>
+        <w:t>_company_sk</w:t>
       </w:r>
       <w:proofErr w:type="spellEnd"/>
       <w:r>
@@ -604,6 +669,13 @@
           <w:rFonts w:ascii="Calibri Light" w:hAnsi="Calibri Light"/>
           <w:b/>
         </w:rPr>
+        <w:t xml:space="preserve"> }</w:t>
+      </w:r>
+      <w:r>
+        <w:rPr>
+          <w:rFonts w:ascii="Calibri Light" w:hAnsi="Calibri Light"/>
+          <w:b/>
+        </w:rPr>
         <w:t>}</w:t>
       </w:r>
     </w:p>
@@ -657,6 +729,14 @@
         </w:rPr>
         <w:t>{</w:t>
       </w:r>
+      <w:proofErr w:type="gramStart"/>
+      <w:r>
+        <w:rPr>
+          <w:rFonts w:ascii="Calibri Light" w:hAnsi="Calibri Light"/>
+          <w:b/>
+        </w:rPr>
+        <w:t xml:space="preserve">{ </w:t>
+      </w:r>
       <w:proofErr w:type="spellStart"/>
       <w:r>
         <w:rPr>
@@ -670,7 +750,15 @@
           <w:rFonts w:ascii="Calibri Light" w:hAnsi="Calibri Light"/>
           <w:b/>
         </w:rPr>
-        <w:t>dant_Insurance_Co_claim_number</w:t>
+        <w:t>dant</w:t>
+      </w:r>
+      <w:proofErr w:type="gramEnd"/>
+      <w:r>
+        <w:rPr>
+          <w:rFonts w:ascii="Calibri Light" w:hAnsi="Calibri Light"/>
+          <w:b/>
+        </w:rPr>
+        <w:t>_Insurance_Co_claim_number</w:t>
       </w:r>
       <w:proofErr w:type="spellEnd"/>
       <w:r>
@@ -678,6 +766,13 @@
           <w:rFonts w:ascii="Calibri Light" w:hAnsi="Calibri Light"/>
           <w:b/>
         </w:rPr>
+        <w:t xml:space="preserve"> }</w:t>
+      </w:r>
+      <w:r>
+        <w:rPr>
+          <w:rFonts w:ascii="Calibri Light" w:hAnsi="Calibri Light"/>
+          <w:b/>
+        </w:rPr>
         <w:t>}</w:t>
       </w:r>
     </w:p>
@@ -710,13 +805,36 @@
         </w:rPr>
         <w:t>{</w:t>
       </w:r>
+      <w:proofErr w:type="gramStart"/>
+      <w:r>
+        <w:rPr>
+          <w:rFonts w:ascii="Calibri Light" w:hAnsi="Calibri Light"/>
+          <w:b/>
+        </w:rPr>
+        <w:t>{</w:t>
+      </w:r>
+      <w:r>
+        <w:rPr>
+          <w:rFonts w:ascii="Calibri Light" w:hAnsi="Calibri Light"/>
+          <w:b/>
+        </w:rPr>
+        <w:t xml:space="preserve"> </w:t>
+      </w:r>
       <w:proofErr w:type="spellStart"/>
       <w:r>
         <w:rPr>
           <w:rFonts w:ascii="Calibri Light" w:hAnsi="Calibri Light"/>
           <w:b/>
         </w:rPr>
-        <w:t>matter_number</w:t>
+        <w:t>matter</w:t>
+      </w:r>
+      <w:proofErr w:type="gramEnd"/>
+      <w:r>
+        <w:rPr>
+          <w:rFonts w:ascii="Calibri Light" w:hAnsi="Calibri Light"/>
+          <w:b/>
+        </w:rPr>
+        <w:t>_number</w:t>
       </w:r>
       <w:proofErr w:type="spellEnd"/>
       <w:r>
@@ -724,8 +842,17 @@
           <w:rFonts w:ascii="Calibri Light" w:hAnsi="Calibri Light"/>
           <w:b/>
         </w:rPr>
+        <w:t xml:space="preserve"> }</w:t>
+      </w:r>
+      <w:r>
+        <w:rPr>
+          <w:rFonts w:ascii="Calibri Light" w:hAnsi="Calibri Light"/>
+          <w:b/>
+        </w:rPr>
         <w:t>}</w:t>
       </w:r>
+      <w:bookmarkStart w:id="0" w:name="_GoBack"/>
+      <w:bookmarkEnd w:id="0"/>
     </w:p>
     <w:p>
       <w:pPr>
@@ -764,6 +891,14 @@
         </w:rPr>
         <w:t>{</w:t>
       </w:r>
+      <w:proofErr w:type="gramStart"/>
+      <w:r>
+        <w:rPr>
+          <w:rFonts w:ascii="Calibri Light" w:hAnsi="Calibri Light"/>
+          <w:b/>
+        </w:rPr>
+        <w:t xml:space="preserve">{ </w:t>
+      </w:r>
       <w:proofErr w:type="spellStart"/>
       <w:r>
         <w:rPr>
@@ -777,9 +912,24 @@
           <w:rFonts w:ascii="Calibri Light" w:hAnsi="Calibri Light"/>
           <w:b/>
         </w:rPr>
-        <w:t>endant_Insurance_Co_company_sk</w:t>
+        <w:t>endant</w:t>
+      </w:r>
+      <w:proofErr w:type="gramEnd"/>
+      <w:r>
+        <w:rPr>
+          <w:rFonts w:ascii="Calibri Light" w:hAnsi="Calibri Light"/>
+          <w:b/>
+        </w:rPr>
+        <w:t>_Insurance_Co_company_sk</w:t>
       </w:r>
       <w:proofErr w:type="spellEnd"/>
+      <w:r>
+        <w:rPr>
+          <w:rFonts w:ascii="Calibri Light" w:hAnsi="Calibri Light"/>
+          <w:b/>
+        </w:rPr>
+        <w:t xml:space="preserve"> }</w:t>
+      </w:r>
       <w:r>
         <w:rPr>
           <w:rFonts w:ascii="Calibri Light" w:hAnsi="Calibri Light"/>
@@ -875,17 +1025,38 @@
         </w:rPr>
         <w:t>{</w:t>
       </w:r>
-      <w:bookmarkStart w:id="0" w:name="_GoBack"/>
-      <w:bookmarkEnd w:id="0"/>
+      <w:proofErr w:type="gramStart"/>
+      <w:r>
+        <w:rPr>
+          <w:rFonts w:ascii="Calibri Light" w:hAnsi="Calibri Light"/>
+          <w:b/>
+        </w:rPr>
+        <w:t xml:space="preserve">{ </w:t>
+      </w:r>
       <w:proofErr w:type="spellStart"/>
       <w:r>
         <w:rPr>
           <w:rFonts w:ascii="Calibri Light" w:hAnsi="Calibri Light"/>
           <w:b/>
         </w:rPr>
-        <w:t>bill_amount</w:t>
+        <w:t>bill</w:t>
+      </w:r>
+      <w:proofErr w:type="gramEnd"/>
+      <w:r>
+        <w:rPr>
+          <w:rFonts w:ascii="Calibri Light" w:hAnsi="Calibri Light"/>
+          <w:b/>
+        </w:rPr>
+        <w:t>_amount</w:t>
       </w:r>
       <w:proofErr w:type="spellEnd"/>
+      <w:r>
+        <w:rPr>
+          <w:rFonts w:ascii="Calibri Light" w:hAnsi="Calibri Light"/>
+          <w:b/>
+        </w:rPr>
+        <w:t xml:space="preserve"> }</w:t>
+      </w:r>
       <w:r>
         <w:rPr>
           <w:rFonts w:ascii="Calibri Light" w:hAnsi="Calibri Light"/>

</xml_diff>